<commit_message>
Written 4s section, normalized list of used literature
</commit_message>
<xml_diff>
--- a/Tielnyi_Cursova2024-1.docx
+++ b/Tielnyi_Cursova2024-1.docx
@@ -233,6 +233,7 @@
         <w:rPr>
           <w:rFonts w:cs="Times New Roman"/>
           <w:szCs w:val="28"/>
+          <w:lang w:val="en-US"/>
         </w:rPr>
       </w:pPr>
       <w:r>
@@ -284,7 +285,23 @@
           <w:rFonts w:cs="Times New Roman"/>
           <w:szCs w:val="28"/>
         </w:rPr>
-        <w:t>__________доц. Хвищун І. О.</w:t>
+        <w:t xml:space="preserve">__________доц. </w:t>
+      </w:r>
+      <w:proofErr w:type="spellStart"/>
+      <w:r>
+        <w:rPr>
+          <w:rFonts w:cs="Times New Roman"/>
+          <w:szCs w:val="28"/>
+        </w:rPr>
+        <w:t>Хвищун</w:t>
+      </w:r>
+      <w:proofErr w:type="spellEnd"/>
+      <w:r>
+        <w:rPr>
+          <w:rFonts w:cs="Times New Roman"/>
+          <w:szCs w:val="28"/>
+        </w:rPr>
+        <w:t xml:space="preserve"> І. О.</w:t>
       </w:r>
     </w:p>
     <w:p>
@@ -433,16 +450,50 @@
       <w:pPr>
         <w:spacing w:line="360" w:lineRule="auto"/>
       </w:pPr>
-      <w:r>
-        <w:t>Python — це високорівнева мова програмування загального призначення, створена Гвідо ван Россумом у 1991 році. Вона вирізняється простим і зрозумілим синтаксисом, який забезпечує високу читабельність коду, та широким спектром застосувань, включаючи веб-розробку, аналіз даних, автоматизацію, машинне навчання тощо.</w:t>
+      <w:proofErr w:type="spellStart"/>
+      <w:r>
+        <w:t>Python</w:t>
+      </w:r>
+      <w:proofErr w:type="spellEnd"/>
+      <w:r>
+        <w:t xml:space="preserve"> — це </w:t>
+      </w:r>
+      <w:proofErr w:type="spellStart"/>
+      <w:r>
+        <w:t>високорівнева</w:t>
+      </w:r>
+      <w:proofErr w:type="spellEnd"/>
+      <w:r>
+        <w:t xml:space="preserve"> мова програмування загального призначення, створена </w:t>
+      </w:r>
+      <w:proofErr w:type="spellStart"/>
+      <w:r>
+        <w:t>Гвідо</w:t>
+      </w:r>
+      <w:proofErr w:type="spellEnd"/>
+      <w:r>
+        <w:t xml:space="preserve"> ван </w:t>
+      </w:r>
+      <w:proofErr w:type="spellStart"/>
+      <w:r>
+        <w:t>Россумом</w:t>
+      </w:r>
+      <w:proofErr w:type="spellEnd"/>
+      <w:r>
+        <w:t xml:space="preserve"> у 1991 році. Вона вирізняється простим і зрозумілим синтаксисом, який забезпечує високу читабельність коду, та широким спектром застосувань, включаючи веб-розробку, аналіз даних, автоматизацію, машинне навчання тощо.</w:t>
       </w:r>
     </w:p>
     <w:p>
       <w:pPr>
         <w:spacing w:line="360" w:lineRule="auto"/>
       </w:pPr>
-      <w:r>
-        <w:t>Python має низку ключових характеристик, які виділяють її серед інших мов програмування:</w:t>
+      <w:proofErr w:type="spellStart"/>
+      <w:r>
+        <w:t>Python</w:t>
+      </w:r>
+      <w:proofErr w:type="spellEnd"/>
+      <w:r>
+        <w:t xml:space="preserve"> має низку ключових характеристик, які виділяють її серед інших мов програмування:</w:t>
       </w:r>
     </w:p>
     <w:p>
@@ -455,7 +506,15 @@
         <w:spacing w:line="360" w:lineRule="auto"/>
       </w:pPr>
       <w:r>
-        <w:t xml:space="preserve">код Python виконується рядок за рядком за допомогою інтерпретатора, що спрощує налагодження та дозволяє уникати компіляції.  </w:t>
+        <w:t xml:space="preserve">код </w:t>
+      </w:r>
+      <w:proofErr w:type="spellStart"/>
+      <w:r>
+        <w:t>Python</w:t>
+      </w:r>
+      <w:proofErr w:type="spellEnd"/>
+      <w:r>
+        <w:t xml:space="preserve"> виконується рядок за рядком за допомогою інтерпретатора, що спрощує налагодження та дозволяє уникати компіляції.  </w:t>
       </w:r>
     </w:p>
     <w:p>
@@ -467,8 +526,13 @@
         </w:numPr>
         <w:spacing w:line="360" w:lineRule="auto"/>
       </w:pPr>
-      <w:r>
-        <w:t>Python підтримує об'єктно-орієнтоване програмування (ООП), що дозволяє структурувати код у вигляді класів і об'єктів.</w:t>
+      <w:proofErr w:type="spellStart"/>
+      <w:r>
+        <w:t>Python</w:t>
+      </w:r>
+      <w:proofErr w:type="spellEnd"/>
+      <w:r>
+        <w:t xml:space="preserve"> підтримує об'єктно-орієнтоване програмування (ООП), що дозволяє структурувати код у вигляді класів і об'єктів.</w:t>
       </w:r>
     </w:p>
     <w:p>
@@ -481,7 +545,31 @@
         <w:spacing w:line="360" w:lineRule="auto"/>
       </w:pPr>
       <w:r>
-        <w:t>програми на Python можуть виконуватися на різних операційних системах, таких як Windows, macOS, Linux.</w:t>
+        <w:t xml:space="preserve">програми на </w:t>
+      </w:r>
+      <w:proofErr w:type="spellStart"/>
+      <w:r>
+        <w:t>Python</w:t>
+      </w:r>
+      <w:proofErr w:type="spellEnd"/>
+      <w:r>
+        <w:t xml:space="preserve"> можуть виконуватися на різних операційних системах, таких як Windows, </w:t>
+      </w:r>
+      <w:proofErr w:type="spellStart"/>
+      <w:r>
+        <w:t>macOS</w:t>
+      </w:r>
+      <w:proofErr w:type="spellEnd"/>
+      <w:r>
+        <w:t xml:space="preserve">, </w:t>
+      </w:r>
+      <w:proofErr w:type="spellStart"/>
+      <w:r>
+        <w:t>Linux</w:t>
+      </w:r>
+      <w:proofErr w:type="spellEnd"/>
+      <w:r>
+        <w:t>.</w:t>
       </w:r>
     </w:p>
     <w:p>
@@ -493,8 +581,13 @@
         </w:numPr>
         <w:spacing w:line="360" w:lineRule="auto"/>
       </w:pPr>
-      <w:r>
-        <w:t>Python постачається з безліччю вбудованих модулів для роботи.</w:t>
+      <w:proofErr w:type="spellStart"/>
+      <w:r>
+        <w:t>Python</w:t>
+      </w:r>
+      <w:proofErr w:type="spellEnd"/>
+      <w:r>
+        <w:t xml:space="preserve"> постачається з безліччю вбудованих модулів для роботи.</w:t>
       </w:r>
     </w:p>
     <w:p>
@@ -507,7 +600,15 @@
         <w:spacing w:line="360" w:lineRule="auto"/>
       </w:pPr>
       <w:r>
-        <w:t>синтаксис Python інтуїтивно зрозумілий, що полегшує сприйняття коду.</w:t>
+        <w:t xml:space="preserve">синтаксис </w:t>
+      </w:r>
+      <w:proofErr w:type="spellStart"/>
+      <w:r>
+        <w:t>Python</w:t>
+      </w:r>
+      <w:proofErr w:type="spellEnd"/>
+      <w:r>
+        <w:t xml:space="preserve"> інтуїтивно зрозумілий, що полегшує сприйняття коду.</w:t>
       </w:r>
     </w:p>
     <w:p>
@@ -518,7 +619,15 @@
         </w:rPr>
       </w:pPr>
       <w:r>
-        <w:t xml:space="preserve">Мова Python використовується у багатьох галузях зокрема і для візуалізації та аналізу даних, завдяки таким бібліотекам, як </w:t>
+        <w:t xml:space="preserve">Мова </w:t>
+      </w:r>
+      <w:proofErr w:type="spellStart"/>
+      <w:r>
+        <w:t>Python</w:t>
+      </w:r>
+      <w:proofErr w:type="spellEnd"/>
+      <w:r>
+        <w:t xml:space="preserve"> використовується у багатьох галузях зокрема і для візуалізації та аналізу даних, завдяки таким бібліотекам, як </w:t>
       </w:r>
       <w:r>
         <w:rPr>
@@ -728,13 +837,20 @@
       <w:pPr>
         <w:pStyle w:val="Myhead3"/>
       </w:pPr>
+      <w:proofErr w:type="spellStart"/>
       <w:r>
         <w:t>Tkinter</w:t>
       </w:r>
-    </w:p>
-    <w:p>
-      <w:r>
-        <w:t xml:space="preserve">Tkinter — це інтерфейс до інструментарію </w:t>
+      <w:proofErr w:type="spellEnd"/>
+    </w:p>
+    <w:p>
+      <w:proofErr w:type="spellStart"/>
+      <w:r>
+        <w:t>Tkinter</w:t>
+      </w:r>
+      <w:proofErr w:type="spellEnd"/>
+      <w:r>
+        <w:t xml:space="preserve"> — це інтерфейс до інструментарію </w:t>
       </w:r>
       <w:r>
         <w:rPr>
@@ -754,8 +870,13 @@
       <w:r>
         <w:t xml:space="preserve">, тому не потребує встановлення. </w:t>
       </w:r>
-      <w:r>
-        <w:t xml:space="preserve">Tk не є окремою бібліотекою, а складається з кількох окремих модулів, кожен з яких має </w:t>
+      <w:proofErr w:type="spellStart"/>
+      <w:r>
+        <w:t>Tk</w:t>
+      </w:r>
+      <w:proofErr w:type="spellEnd"/>
+      <w:r>
+        <w:t xml:space="preserve"> не є окремою бібліотекою, а складається з кількох окремих модулів, кожен з яких має </w:t>
       </w:r>
       <w:r>
         <w:t>свої</w:t>
@@ -770,8 +891,13 @@
           <w:lang w:val="en-US"/>
         </w:rPr>
       </w:pPr>
-      <w:r>
-        <w:t>Tkinter має кілька ключових особливостей, які роблять його зручним для створення простих та ефективних графічних інтерфейсів:</w:t>
+      <w:proofErr w:type="spellStart"/>
+      <w:r>
+        <w:t>Tkinter</w:t>
+      </w:r>
+      <w:proofErr w:type="spellEnd"/>
+      <w:r>
+        <w:t xml:space="preserve"> має кілька ключових особливостей, які роблять його зручним для створення простих та ефективних графічних інтерфейсів:</w:t>
       </w:r>
     </w:p>
     <w:p>
@@ -782,8 +908,13 @@
           <w:numId w:val="13"/>
         </w:numPr>
       </w:pPr>
-      <w:r>
-        <w:t>Tkinter має інтуїтивно зрозумілий API.</w:t>
+      <w:proofErr w:type="spellStart"/>
+      <w:r>
+        <w:t>Tkinter</w:t>
+      </w:r>
+      <w:proofErr w:type="spellEnd"/>
+      <w:r>
+        <w:t xml:space="preserve"> має інтуїтивно зрозумілий API.</w:t>
       </w:r>
     </w:p>
     <w:p>
@@ -801,7 +932,23 @@
         <w:t>ий</w:t>
       </w:r>
       <w:r>
-        <w:t xml:space="preserve"> на більшості платформ Unix, включаючи macOS, а також у системах Windows</w:t>
+        <w:t xml:space="preserve"> на більшості платформ </w:t>
+      </w:r>
+      <w:proofErr w:type="spellStart"/>
+      <w:r>
+        <w:t>Unix</w:t>
+      </w:r>
+      <w:proofErr w:type="spellEnd"/>
+      <w:r>
+        <w:t xml:space="preserve">, включаючи </w:t>
+      </w:r>
+      <w:proofErr w:type="spellStart"/>
+      <w:r>
+        <w:t>macOS</w:t>
+      </w:r>
+      <w:proofErr w:type="spellEnd"/>
+      <w:r>
+        <w:t>, а також у системах Windows</w:t>
       </w:r>
       <w:r>
         <w:t xml:space="preserve">. </w:t>
@@ -842,8 +989,21 @@
           <w:numId w:val="13"/>
         </w:numPr>
       </w:pPr>
-      <w:r>
-        <w:t>Tkinter постачається разом із Python і не потребує встановлення додаткових модулів для базової роботи.</w:t>
+      <w:proofErr w:type="spellStart"/>
+      <w:r>
+        <w:t>Tkinter</w:t>
+      </w:r>
+      <w:proofErr w:type="spellEnd"/>
+      <w:r>
+        <w:t xml:space="preserve"> постачається разом із </w:t>
+      </w:r>
+      <w:proofErr w:type="spellStart"/>
+      <w:r>
+        <w:t>Python</w:t>
+      </w:r>
+      <w:proofErr w:type="spellEnd"/>
+      <w:r>
+        <w:t xml:space="preserve"> і не потребує встановлення додаткових модулів для базової роботи.</w:t>
       </w:r>
     </w:p>
     <w:p>
@@ -852,8 +1012,21 @@
       </w:r>
     </w:p>
     <w:p>
-      <w:r>
-        <w:t>Tkinter надає широкий набір віджетів, серед яких:</w:t>
+      <w:proofErr w:type="spellStart"/>
+      <w:r>
+        <w:t>Tkinter</w:t>
+      </w:r>
+      <w:proofErr w:type="spellEnd"/>
+      <w:r>
+        <w:t xml:space="preserve"> надає широкий набір </w:t>
+      </w:r>
+      <w:proofErr w:type="spellStart"/>
+      <w:r>
+        <w:t>віджетів</w:t>
+      </w:r>
+      <w:proofErr w:type="spellEnd"/>
+      <w:r>
+        <w:t>, серед яких:</w:t>
       </w:r>
     </w:p>
     <w:p>
@@ -864,8 +1037,13 @@
           <w:numId w:val="18"/>
         </w:numPr>
       </w:pPr>
-      <w:r>
-        <w:t>Button — кнопки.</w:t>
+      <w:proofErr w:type="spellStart"/>
+      <w:r>
+        <w:t>Button</w:t>
+      </w:r>
+      <w:proofErr w:type="spellEnd"/>
+      <w:r>
+        <w:t xml:space="preserve"> — кнопки.</w:t>
       </w:r>
     </w:p>
     <w:p>
@@ -876,8 +1054,13 @@
           <w:numId w:val="18"/>
         </w:numPr>
       </w:pPr>
-      <w:r>
-        <w:t>Label — текстові або графічні підписи.</w:t>
+      <w:proofErr w:type="spellStart"/>
+      <w:r>
+        <w:t>Label</w:t>
+      </w:r>
+      <w:proofErr w:type="spellEnd"/>
+      <w:r>
+        <w:t xml:space="preserve"> — текстові або графічні підписи.</w:t>
       </w:r>
     </w:p>
     <w:p>
@@ -888,8 +1071,13 @@
           <w:numId w:val="18"/>
         </w:numPr>
       </w:pPr>
-      <w:r>
-        <w:t>Entry — однорядкові текстові поля</w:t>
+      <w:proofErr w:type="spellStart"/>
+      <w:r>
+        <w:t>Entry</w:t>
+      </w:r>
+      <w:proofErr w:type="spellEnd"/>
+      <w:r>
+        <w:t xml:space="preserve"> — однорядкові текстові поля</w:t>
       </w:r>
       <w:r>
         <w:t xml:space="preserve"> для вводу</w:t>
@@ -905,7 +1093,15 @@
         </w:rPr>
       </w:pPr>
       <w:r>
-        <w:t xml:space="preserve">Для розташування віджетів у вікні </w:t>
+        <w:t xml:space="preserve">Для розташування </w:t>
+      </w:r>
+      <w:proofErr w:type="spellStart"/>
+      <w:r>
+        <w:t>віджетів</w:t>
+      </w:r>
+      <w:proofErr w:type="spellEnd"/>
+      <w:r>
+        <w:t xml:space="preserve"> у вікні </w:t>
       </w:r>
       <w:r>
         <w:rPr>
@@ -913,8 +1109,13 @@
         </w:rPr>
         <w:t>t</w:t>
       </w:r>
-      <w:r>
-        <w:t>kinter використовує три менеджери компоновки:</w:t>
+      <w:proofErr w:type="spellStart"/>
+      <w:r>
+        <w:t>kinter</w:t>
+      </w:r>
+      <w:proofErr w:type="spellEnd"/>
+      <w:r>
+        <w:t xml:space="preserve"> використовує три менеджери компоновки:</w:t>
       </w:r>
     </w:p>
     <w:p>
@@ -925,8 +1126,13 @@
           <w:numId w:val="14"/>
         </w:numPr>
       </w:pPr>
-      <w:r>
-        <w:t xml:space="preserve">pack() — розташування елементів у вертикальному або горизонтальному напрямку.  </w:t>
+      <w:proofErr w:type="spellStart"/>
+      <w:r>
+        <w:t>pack</w:t>
+      </w:r>
+      <w:proofErr w:type="spellEnd"/>
+      <w:r>
+        <w:t xml:space="preserve">() — розташування елементів у вертикальному або горизонтальному напрямку.  </w:t>
       </w:r>
     </w:p>
     <w:p>
@@ -937,9 +1143,14 @@
           <w:numId w:val="14"/>
         </w:numPr>
       </w:pPr>
+      <w:proofErr w:type="spellStart"/>
       <w:r>
         <w:lastRenderedPageBreak/>
-        <w:t xml:space="preserve">grid() — розташування елементів у вигляді таблиці.  </w:t>
+        <w:t>grid</w:t>
+      </w:r>
+      <w:proofErr w:type="spellEnd"/>
+      <w:r>
+        <w:t xml:space="preserve">() — розташування елементів у вигляді таблиці.  </w:t>
       </w:r>
     </w:p>
     <w:p>
@@ -950,8 +1161,13 @@
           <w:numId w:val="14"/>
         </w:numPr>
       </w:pPr>
-      <w:r>
-        <w:t xml:space="preserve">place() — точне позиціонування елементів за координатами.  </w:t>
+      <w:proofErr w:type="spellStart"/>
+      <w:r>
+        <w:t>place</w:t>
+      </w:r>
+      <w:proofErr w:type="spellEnd"/>
+      <w:r>
+        <w:t xml:space="preserve">() — точне позиціонування елементів за координатами.  </w:t>
       </w:r>
     </w:p>
     <w:p>
@@ -961,16 +1177,31 @@
           <w:lang w:val="uk-UA"/>
         </w:rPr>
       </w:pPr>
+      <w:proofErr w:type="spellStart"/>
       <w:r>
         <w:t>Tt</w:t>
       </w:r>
       <w:r>
         <w:t>kbootstrap</w:t>
       </w:r>
-    </w:p>
-    <w:p>
-      <w:r>
-        <w:t xml:space="preserve">Ttkbootstrap — це бібліотека для створення сучасних і стильних графічних інтерфейсів користувача (GUI) на Python, що є надбудовою над стандартною бібліотекою </w:t>
+      <w:proofErr w:type="spellEnd"/>
+    </w:p>
+    <w:p>
+      <w:proofErr w:type="spellStart"/>
+      <w:r>
+        <w:t>Ttkbootstrap</w:t>
+      </w:r>
+      <w:proofErr w:type="spellEnd"/>
+      <w:r>
+        <w:t xml:space="preserve"> — це бібліотека для створення сучасних і стильних графічних інтерфейсів користувача (GUI) на </w:t>
+      </w:r>
+      <w:proofErr w:type="spellStart"/>
+      <w:r>
+        <w:t>Python</w:t>
+      </w:r>
+      <w:proofErr w:type="spellEnd"/>
+      <w:r>
+        <w:t xml:space="preserve">, що є надбудовою над стандартною бібліотекою </w:t>
       </w:r>
       <w:r>
         <w:rPr>
@@ -978,8 +1209,21 @@
         </w:rPr>
         <w:t>T</w:t>
       </w:r>
-      <w:r>
-        <w:t xml:space="preserve">kinter і використовує віджети з модулю </w:t>
+      <w:proofErr w:type="spellStart"/>
+      <w:r>
+        <w:t>kinter</w:t>
+      </w:r>
+      <w:proofErr w:type="spellEnd"/>
+      <w:r>
+        <w:t xml:space="preserve"> і використовує </w:t>
+      </w:r>
+      <w:proofErr w:type="spellStart"/>
+      <w:r>
+        <w:t>віджети</w:t>
+      </w:r>
+      <w:proofErr w:type="spellEnd"/>
+      <w:r>
+        <w:t xml:space="preserve"> з модулю </w:t>
       </w:r>
       <w:r>
         <w:rPr>
@@ -987,16 +1231,82 @@
         </w:rPr>
         <w:t>t</w:t>
       </w:r>
-      <w:r>
-        <w:t xml:space="preserve">tk (themed Tkinter). Ttkbootstrap надає велику кількість попередньо налаштованих стилів для віджетів, що дозволяє значно покращити зовнішній вигляд додатків, створених за допомогою Tkinter. Завдяки </w:t>
+      <w:proofErr w:type="spellStart"/>
+      <w:r>
+        <w:t>tk</w:t>
+      </w:r>
+      <w:proofErr w:type="spellEnd"/>
+      <w:r>
+        <w:t xml:space="preserve"> (</w:t>
+      </w:r>
+      <w:proofErr w:type="spellStart"/>
+      <w:r>
+        <w:t>themed</w:t>
+      </w:r>
+      <w:proofErr w:type="spellEnd"/>
+      <w:r>
+        <w:t xml:space="preserve"> </w:t>
+      </w:r>
+      <w:proofErr w:type="spellStart"/>
+      <w:r>
+        <w:t>Tkinter</w:t>
+      </w:r>
+      <w:proofErr w:type="spellEnd"/>
+      <w:r>
+        <w:t xml:space="preserve">). </w:t>
+      </w:r>
+      <w:proofErr w:type="spellStart"/>
+      <w:r>
+        <w:t>Ttkbootstrap</w:t>
+      </w:r>
+      <w:proofErr w:type="spellEnd"/>
+      <w:r>
+        <w:t xml:space="preserve"> надає велику кількість попередньо налаштованих стилів для </w:t>
+      </w:r>
+      <w:proofErr w:type="spellStart"/>
+      <w:r>
+        <w:t>віджетів</w:t>
+      </w:r>
+      <w:proofErr w:type="spellEnd"/>
+      <w:r>
+        <w:t xml:space="preserve">, що дозволяє значно покращити зовнішній вигляд додатків, створених за допомогою </w:t>
+      </w:r>
+      <w:proofErr w:type="spellStart"/>
+      <w:r>
+        <w:t>Tkinter</w:t>
+      </w:r>
+      <w:proofErr w:type="spellEnd"/>
+      <w:r>
+        <w:t xml:space="preserve">. Завдяки </w:t>
       </w:r>
       <w:r>
         <w:t>цьому можна створювати привабливий інтерфейс та вручну налаштовувати стилі.</w:t>
       </w:r>
     </w:p>
     <w:p>
-      <w:r>
-        <w:t>Ttkbootstrap розширює можливості стандартних віджетів Tkinter та додає наступні переваги:</w:t>
+      <w:proofErr w:type="spellStart"/>
+      <w:r>
+        <w:t>Ttkbootstrap</w:t>
+      </w:r>
+      <w:proofErr w:type="spellEnd"/>
+      <w:r>
+        <w:t xml:space="preserve"> розширює можливості стандартних </w:t>
+      </w:r>
+      <w:proofErr w:type="spellStart"/>
+      <w:r>
+        <w:t>віджетів</w:t>
+      </w:r>
+      <w:proofErr w:type="spellEnd"/>
+      <w:r>
+        <w:t xml:space="preserve"> </w:t>
+      </w:r>
+      <w:proofErr w:type="spellStart"/>
+      <w:r>
+        <w:t>Tkinter</w:t>
+      </w:r>
+      <w:proofErr w:type="spellEnd"/>
+      <w:r>
+        <w:t xml:space="preserve"> та додає наступні переваги:</w:t>
       </w:r>
     </w:p>
     <w:p>
@@ -1008,7 +1318,23 @@
         </w:numPr>
       </w:pPr>
       <w:r>
-        <w:t>стильний, сучасний вигляд віджетів, що нагадує популярні дизайнерські бібліотеки, такі як Bootstrap.</w:t>
+        <w:t xml:space="preserve">стильний, сучасний вигляд </w:t>
+      </w:r>
+      <w:proofErr w:type="spellStart"/>
+      <w:r>
+        <w:t>віджетів</w:t>
+      </w:r>
+      <w:proofErr w:type="spellEnd"/>
+      <w:r>
+        <w:t xml:space="preserve">, що нагадує популярні дизайнерські бібліотеки, такі як </w:t>
+      </w:r>
+      <w:proofErr w:type="spellStart"/>
+      <w:r>
+        <w:t>Bootstrap</w:t>
+      </w:r>
+      <w:proofErr w:type="spellEnd"/>
+      <w:r>
+        <w:t>.</w:t>
       </w:r>
     </w:p>
     <w:p>
@@ -1020,17 +1346,35 @@
         </w:numPr>
       </w:pPr>
       <w:r>
-        <w:t xml:space="preserve">щоб почати використовувати Ttkbootstrap, достатньо мінімальних змін у коді Tkinter. Це робить бібліотеку дуже зручною для </w:t>
+        <w:t xml:space="preserve">щоб почати використовувати </w:t>
+      </w:r>
+      <w:proofErr w:type="spellStart"/>
+      <w:r>
+        <w:t>Ttkbootstrap</w:t>
+      </w:r>
+      <w:proofErr w:type="spellEnd"/>
+      <w:r>
+        <w:t xml:space="preserve">, достатньо мінімальних змін у коді </w:t>
+      </w:r>
+      <w:proofErr w:type="spellStart"/>
+      <w:r>
+        <w:t>Tkinter</w:t>
+      </w:r>
+      <w:proofErr w:type="spellEnd"/>
+      <w:r>
+        <w:t xml:space="preserve">. Це робить бібліотеку дуже зручною для </w:t>
       </w:r>
       <w:r>
         <w:t xml:space="preserve">розробників, знайомих з </w:t>
       </w:r>
+      <w:proofErr w:type="spellStart"/>
       <w:r>
         <w:rPr>
           <w:lang w:val="en-US"/>
         </w:rPr>
         <w:t>Tkinter</w:t>
       </w:r>
+      <w:proofErr w:type="spellEnd"/>
       <w:r>
         <w:t>.</w:t>
       </w:r>
@@ -1080,8 +1424,21 @@
       </w:r>
     </w:p>
     <w:p>
-      <w:r>
-        <w:t>Matplotlib — це одна з найпопулярніших бібліотек Python для візуалізації даних. Вона надає великий набір інструментів для створення різноманітних графіків і діаграм, таких як лінійні графіки, гістограми, діаграми розсіяння, графіки функцій, 3D-графіки та багато іншого. Бібліотека є потужним інструментом для аналізу даних і використовується в наукових, інженерних та статистичних розробках.</w:t>
+      <w:proofErr w:type="spellStart"/>
+      <w:r>
+        <w:t>Matplotlib</w:t>
+      </w:r>
+      <w:proofErr w:type="spellEnd"/>
+      <w:r>
+        <w:t xml:space="preserve"> — це одна з найпопулярніших бібліотек </w:t>
+      </w:r>
+      <w:proofErr w:type="spellStart"/>
+      <w:r>
+        <w:t>Python</w:t>
+      </w:r>
+      <w:proofErr w:type="spellEnd"/>
+      <w:r>
+        <w:t xml:space="preserve"> для візуалізації даних. Вона надає великий набір інструментів для створення різноманітних графіків і діаграм, таких як лінійні графіки, гістограми, діаграми розсіяння, графіки функцій, 3D-графіки та багато іншого. Бібліотека є потужним інструментом для аналізу даних і використовується в наукових, інженерних та статистичних розробках.</w:t>
       </w:r>
     </w:p>
     <w:p>
@@ -1109,8 +1466,13 @@
         </w:rPr>
       </w:pPr>
       <w:r>
-        <w:t>Основні компоненти Matplotlib</w:t>
-      </w:r>
+        <w:t xml:space="preserve">Основні компоненти </w:t>
+      </w:r>
+      <w:proofErr w:type="spellStart"/>
+      <w:r>
+        <w:t>Matplotlib</w:t>
+      </w:r>
+      <w:proofErr w:type="spellEnd"/>
       <w:r>
         <w:rPr>
           <w:b/>
@@ -1154,7 +1516,23 @@
         <w:t xml:space="preserve">Axes: </w:t>
       </w:r>
       <w:r>
-        <w:t>Це область в межах Figure, на якій безпосередньо будується графік. Один Figure може містити кілька осей для різних графіків.</w:t>
+        <w:t xml:space="preserve">Це область в межах </w:t>
+      </w:r>
+      <w:proofErr w:type="spellStart"/>
+      <w:r>
+        <w:t>Figure</w:t>
+      </w:r>
+      <w:proofErr w:type="spellEnd"/>
+      <w:r>
+        <w:t xml:space="preserve">, на якій безпосередньо будується графік. Один </w:t>
+      </w:r>
+      <w:proofErr w:type="spellStart"/>
+      <w:r>
+        <w:t>Figure</w:t>
+      </w:r>
+      <w:proofErr w:type="spellEnd"/>
+      <w:r>
+        <w:t xml:space="preserve"> може містити кілька осей для різних графіків.</w:t>
       </w:r>
     </w:p>
     <w:p>
@@ -1172,13 +1550,26 @@
         <w:t xml:space="preserve">Plot: </w:t>
       </w:r>
       <w:r>
-        <w:t>Це безпосередньо графік або лінія, яка відображається на осі (Axes). Наприклад, лінійний графік або точковий графік.</w:t>
-      </w:r>
-    </w:p>
-    <w:p>
-      <w:r>
-        <w:t>Переваги Matplotlib</w:t>
-      </w:r>
+        <w:t>Це безпосередньо графік або лінія, яка відображається на осі (</w:t>
+      </w:r>
+      <w:proofErr w:type="spellStart"/>
+      <w:r>
+        <w:t>Axes</w:t>
+      </w:r>
+      <w:proofErr w:type="spellEnd"/>
+      <w:r>
+        <w:t>). Наприклад, лінійний графік або точковий графік.</w:t>
+      </w:r>
+    </w:p>
+    <w:p>
+      <w:r>
+        <w:t xml:space="preserve">Переваги </w:t>
+      </w:r>
+      <w:proofErr w:type="spellStart"/>
+      <w:r>
+        <w:t>Matplotlib</w:t>
+      </w:r>
+      <w:proofErr w:type="spellEnd"/>
       <w:r>
         <w:t>:</w:t>
       </w:r>
@@ -1206,14 +1597,27 @@
           <w:numId w:val="27"/>
         </w:numPr>
       </w:pPr>
-      <w:r>
-        <w:t xml:space="preserve">Matplotlib може працювати з іншими бібліотеками, такими як </w:t>
-      </w:r>
-      <w:r>
-        <w:rPr>
-          <w:lang w:val="en-US"/>
-        </w:rPr>
-        <w:t xml:space="preserve">Ttkbootstrap </w:t>
+      <w:proofErr w:type="spellStart"/>
+      <w:r>
+        <w:t>Matplotlib</w:t>
+      </w:r>
+      <w:proofErr w:type="spellEnd"/>
+      <w:r>
+        <w:t xml:space="preserve"> може працювати з іншими бібліотеками, такими як </w:t>
+      </w:r>
+      <w:proofErr w:type="spellStart"/>
+      <w:r>
+        <w:rPr>
+          <w:lang w:val="en-US"/>
+        </w:rPr>
+        <w:t>Ttkbootstrap</w:t>
+      </w:r>
+      <w:proofErr w:type="spellEnd"/>
+      <w:r>
+        <w:rPr>
+          <w:lang w:val="en-US"/>
+        </w:rPr>
+        <w:t xml:space="preserve"> </w:t>
       </w:r>
       <w:r>
         <w:t>для відображення графіка безпосередньо на головному вікні програми.</w:t>
@@ -1221,8 +1625,13 @@
     </w:p>
     <w:p>
       <w:r>
-        <w:t>Недоліки Matplotlib</w:t>
-      </w:r>
+        <w:t xml:space="preserve">Недоліки </w:t>
+      </w:r>
+      <w:proofErr w:type="spellStart"/>
+      <w:r>
+        <w:t>Matplotlib</w:t>
+      </w:r>
+      <w:proofErr w:type="spellEnd"/>
     </w:p>
     <w:p>
       <w:pPr>
@@ -1371,8 +1780,37 @@
       </w:r>
     </w:p>
     <w:p>
-      <w:r>
-        <w:t>Visual Studio Code (VS Code) — це безкоштовне, потужне і легке середовище розробки, яке підтримує різні мови програмування та інструменти для розробки. Воно користується великою популярністю серед розробників завдяки своїм можливостям, гнучкості та великій кількості плагінів, що дозволяють налаштувати робоче середовище під будь-які потреби.</w:t>
+      <w:proofErr w:type="spellStart"/>
+      <w:r>
+        <w:t>Visual</w:t>
+      </w:r>
+      <w:proofErr w:type="spellEnd"/>
+      <w:r>
+        <w:t xml:space="preserve"> </w:t>
+      </w:r>
+      <w:proofErr w:type="spellStart"/>
+      <w:r>
+        <w:t>Studio</w:t>
+      </w:r>
+      <w:proofErr w:type="spellEnd"/>
+      <w:r>
+        <w:t xml:space="preserve"> </w:t>
+      </w:r>
+      <w:proofErr w:type="spellStart"/>
+      <w:r>
+        <w:t>Code</w:t>
+      </w:r>
+      <w:proofErr w:type="spellEnd"/>
+      <w:r>
+        <w:t xml:space="preserve"> (VS </w:t>
+      </w:r>
+      <w:proofErr w:type="spellStart"/>
+      <w:r>
+        <w:t>Code</w:t>
+      </w:r>
+      <w:proofErr w:type="spellEnd"/>
+      <w:r>
+        <w:t>) — це безкоштовне, потужне і легке середовище розробки, яке підтримує різні мови програмування та інструменти для розробки. Воно користується великою популярністю серед розробників завдяки своїм можливостям, гнучкості та великій кількості плагінів, що дозволяють налаштувати робоче середовище під будь-які потреби.</w:t>
       </w:r>
     </w:p>
     <w:p>
@@ -1397,7 +1835,31 @@
         </w:rPr>
       </w:pPr>
       <w:r>
-        <w:t>VS Code є набагато легшим за багато інших, таких як PyCharm чи Eclipse. Це забезпечує швидший запуск і менше навантаження на систему.</w:t>
+        <w:t xml:space="preserve">VS </w:t>
+      </w:r>
+      <w:proofErr w:type="spellStart"/>
+      <w:r>
+        <w:t>Code</w:t>
+      </w:r>
+      <w:proofErr w:type="spellEnd"/>
+      <w:r>
+        <w:t xml:space="preserve"> є набагато легшим за багато інших, таких як </w:t>
+      </w:r>
+      <w:proofErr w:type="spellStart"/>
+      <w:r>
+        <w:t>PyCharm</w:t>
+      </w:r>
+      <w:proofErr w:type="spellEnd"/>
+      <w:r>
+        <w:t xml:space="preserve"> чи </w:t>
+      </w:r>
+      <w:proofErr w:type="spellStart"/>
+      <w:r>
+        <w:t>Eclipse</w:t>
+      </w:r>
+      <w:proofErr w:type="spellEnd"/>
+      <w:r>
+        <w:t>. Це забезпечує швидший запуск і менше навантаження на систему.</w:t>
       </w:r>
       <w:r>
         <w:rPr>
@@ -1430,7 +1892,47 @@
         <w:t xml:space="preserve"> </w:t>
       </w:r>
       <w:r>
-        <w:t>Наприклад, для Python є розширення Python, яке забезпечує автодоповнення, дебаггер, інтеграцію з Jupyter Notebook, а також підтримку віртуальних середовищ.</w:t>
+        <w:t xml:space="preserve">Наприклад, для </w:t>
+      </w:r>
+      <w:proofErr w:type="spellStart"/>
+      <w:r>
+        <w:t>Python</w:t>
+      </w:r>
+      <w:proofErr w:type="spellEnd"/>
+      <w:r>
+        <w:t xml:space="preserve"> є розширення </w:t>
+      </w:r>
+      <w:proofErr w:type="spellStart"/>
+      <w:r>
+        <w:t>Python</w:t>
+      </w:r>
+      <w:proofErr w:type="spellEnd"/>
+      <w:r>
+        <w:t xml:space="preserve">, яке забезпечує автодоповнення, </w:t>
+      </w:r>
+      <w:proofErr w:type="spellStart"/>
+      <w:r>
+        <w:t>дебаггер</w:t>
+      </w:r>
+      <w:proofErr w:type="spellEnd"/>
+      <w:r>
+        <w:t xml:space="preserve">, інтеграцію з </w:t>
+      </w:r>
+      <w:proofErr w:type="spellStart"/>
+      <w:r>
+        <w:t>Jupyter</w:t>
+      </w:r>
+      <w:proofErr w:type="spellEnd"/>
+      <w:r>
+        <w:t xml:space="preserve"> </w:t>
+      </w:r>
+      <w:proofErr w:type="spellStart"/>
+      <w:r>
+        <w:t>Notebook</w:t>
+      </w:r>
+      <w:proofErr w:type="spellEnd"/>
+      <w:r>
+        <w:t>, а також підтримку віртуальних середовищ.</w:t>
       </w:r>
       <w:r>
         <w:t xml:space="preserve"> </w:t>
@@ -1499,7 +2001,23 @@
         </w:rPr>
       </w:pPr>
       <w:r>
-        <w:t>має вбудований дебаггер, який дозволяє зручно відлагоджувати код за допомогою точок зупинки, перегляду змінних, стека викликів тощо</w:t>
+        <w:t xml:space="preserve">має вбудований </w:t>
+      </w:r>
+      <w:proofErr w:type="spellStart"/>
+      <w:r>
+        <w:t>дебаггер</w:t>
+      </w:r>
+      <w:proofErr w:type="spellEnd"/>
+      <w:r>
+        <w:t xml:space="preserve">, який дозволяє зручно </w:t>
+      </w:r>
+      <w:proofErr w:type="spellStart"/>
+      <w:r>
+        <w:t>відлагоджувати</w:t>
+      </w:r>
+      <w:proofErr w:type="spellEnd"/>
+      <w:r>
+        <w:t xml:space="preserve"> код за допомогою точок зупинки, перегляду змінних, стека викликів тощо</w:t>
       </w:r>
       <w:r>
         <w:t>.</w:t>
@@ -1520,7 +2038,21 @@
         <w:rPr>
           <w:lang w:eastAsia="uk-UA"/>
         </w:rPr>
-        <w:t>VS Code може допомогти в написанні коду, підказуючи синтаксис, методи та функції для певних об'єктів, класів або бібліотек.</w:t>
+        <w:t xml:space="preserve">VS </w:t>
+      </w:r>
+      <w:proofErr w:type="spellStart"/>
+      <w:r>
+        <w:rPr>
+          <w:lang w:eastAsia="uk-UA"/>
+        </w:rPr>
+        <w:t>Code</w:t>
+      </w:r>
+      <w:proofErr w:type="spellEnd"/>
+      <w:r>
+        <w:rPr>
+          <w:lang w:eastAsia="uk-UA"/>
+        </w:rPr>
+        <w:t xml:space="preserve"> може допомогти в написанні коду, підказуючи синтаксис, методи та функції для певних об'єктів, класів або бібліотек.</w:t>
       </w:r>
     </w:p>
     <w:p>
@@ -1606,12 +2138,52 @@
         <w:t>що</w:t>
       </w:r>
       <w:r>
-        <w:t xml:space="preserve"> працює за принципом "останній прийшов — перший вийшов" (LIFO, Last In First Out). Це означає, що елементи додаються в структуру даних тільки в один кінець (верх стека) і видаляються також з цього ж кінця.</w:t>
-      </w:r>
-    </w:p>
-    <w:p>
-      <w:r>
-        <w:t>Основні операції, які підтримуються стеком:</w:t>
+        <w:t xml:space="preserve"> працює за принципом "останній прийшов — перший вийшов" (LIFO, </w:t>
+      </w:r>
+      <w:proofErr w:type="spellStart"/>
+      <w:r>
+        <w:t>Last</w:t>
+      </w:r>
+      <w:proofErr w:type="spellEnd"/>
+      <w:r>
+        <w:t xml:space="preserve"> </w:t>
+      </w:r>
+      <w:proofErr w:type="spellStart"/>
+      <w:r>
+        <w:t>In</w:t>
+      </w:r>
+      <w:proofErr w:type="spellEnd"/>
+      <w:r>
+        <w:t xml:space="preserve"> </w:t>
+      </w:r>
+      <w:proofErr w:type="spellStart"/>
+      <w:r>
+        <w:t>First</w:t>
+      </w:r>
+      <w:proofErr w:type="spellEnd"/>
+      <w:r>
+        <w:t xml:space="preserve"> </w:t>
+      </w:r>
+      <w:proofErr w:type="spellStart"/>
+      <w:r>
+        <w:t>Out</w:t>
+      </w:r>
+      <w:proofErr w:type="spellEnd"/>
+      <w:r>
+        <w:t>). Це означає, що елементи додаються в структуру даних тільки в один кінець (верх стека) і видаляються також з цього ж кінця.</w:t>
+      </w:r>
+    </w:p>
+    <w:p>
+      <w:r>
+        <w:t xml:space="preserve">Основні операції, які підтримуються </w:t>
+      </w:r>
+      <w:proofErr w:type="spellStart"/>
+      <w:r>
+        <w:t>стеком</w:t>
+      </w:r>
+      <w:proofErr w:type="spellEnd"/>
+      <w:r>
+        <w:t>:</w:t>
       </w:r>
     </w:p>
     <w:p>
@@ -1622,11 +2194,19 @@
           <w:numId w:val="34"/>
         </w:numPr>
       </w:pPr>
-      <w:r>
-        <w:rPr>
-          <w:lang w:val="en-US"/>
-        </w:rPr>
-        <w:t xml:space="preserve">Push() – </w:t>
+      <w:proofErr w:type="gramStart"/>
+      <w:r>
+        <w:rPr>
+          <w:lang w:val="en-US"/>
+        </w:rPr>
+        <w:t>Push(</w:t>
+      </w:r>
+      <w:proofErr w:type="gramEnd"/>
+      <w:r>
+        <w:rPr>
+          <w:lang w:val="en-US"/>
+        </w:rPr>
+        <w:t xml:space="preserve">) – </w:t>
       </w:r>
       <w:r>
         <w:t>додає елемент на верхівку стека</w:t>
@@ -1640,11 +2220,19 @@
           <w:numId w:val="34"/>
         </w:numPr>
       </w:pPr>
-      <w:r>
-        <w:rPr>
-          <w:lang w:val="en-US"/>
-        </w:rPr>
-        <w:t xml:space="preserve">Pop() – </w:t>
+      <w:proofErr w:type="gramStart"/>
+      <w:r>
+        <w:rPr>
+          <w:lang w:val="en-US"/>
+        </w:rPr>
+        <w:t>Pop(</w:t>
+      </w:r>
+      <w:proofErr w:type="gramEnd"/>
+      <w:r>
+        <w:rPr>
+          <w:lang w:val="en-US"/>
+        </w:rPr>
+        <w:t xml:space="preserve">) – </w:t>
       </w:r>
       <w:r>
         <w:t>видаляє елемент з верхівки стека</w:t>
@@ -1658,11 +2246,19 @@
           <w:numId w:val="34"/>
         </w:numPr>
       </w:pPr>
-      <w:r>
-        <w:rPr>
-          <w:lang w:val="en-US"/>
-        </w:rPr>
-        <w:t xml:space="preserve">Empty() – </w:t>
+      <w:proofErr w:type="gramStart"/>
+      <w:r>
+        <w:rPr>
+          <w:lang w:val="en-US"/>
+        </w:rPr>
+        <w:t>Empty(</w:t>
+      </w:r>
+      <w:proofErr w:type="gramEnd"/>
+      <w:r>
+        <w:rPr>
+          <w:lang w:val="en-US"/>
+        </w:rPr>
+        <w:t xml:space="preserve">) – </w:t>
       </w:r>
       <w:r>
         <w:t xml:space="preserve">повертає </w:t>
@@ -1701,10 +2297,31 @@
     </w:p>
     <w:p>
       <w:r>
-        <w:t>Зворотний польський запис був розроблений у середині 1950-х років австралійським філософом і спеціалістом з теорії обчислювальних машин Чарлзом Гембліном. Він базувався на польській нотації, яку ще у 1920 році запропонував польський математик Ян Лукашевич. Результати роботи Гембліна були представлені на конференції в червні 1957 року, а пізніше опубліковані в 1957 і 1962 роках.</w:t>
-      </w:r>
-      <w:r>
-        <w:t xml:space="preserve"> [6]</w:t>
+        <w:t xml:space="preserve">Зворотний польський запис був розроблений у середині 1950-х років австралійським філософом і спеціалістом з теорії обчислювальних машин </w:t>
+      </w:r>
+      <w:proofErr w:type="spellStart"/>
+      <w:r>
+        <w:t>Чарлзом</w:t>
+      </w:r>
+      <w:proofErr w:type="spellEnd"/>
+      <w:r>
+        <w:t xml:space="preserve"> </w:t>
+      </w:r>
+      <w:proofErr w:type="spellStart"/>
+      <w:r>
+        <w:t>Гембліном</w:t>
+      </w:r>
+      <w:proofErr w:type="spellEnd"/>
+      <w:r>
+        <w:t xml:space="preserve">. Він базувався на польській нотації, яку ще у 1920 році запропонував польський математик Ян Лукашевич. Результати роботи </w:t>
+      </w:r>
+      <w:proofErr w:type="spellStart"/>
+      <w:r>
+        <w:t>Гембліна</w:t>
+      </w:r>
+      <w:proofErr w:type="spellEnd"/>
+      <w:r>
+        <w:t xml:space="preserve"> були представлені на конференції в червні 1957 року, а пізніше опубліковані в 1957 і 1962 роках. [6]</w:t>
       </w:r>
     </w:p>
     <w:p>
@@ -1733,10 +2350,7 @@
         </w:numPr>
       </w:pPr>
       <w:r>
-        <w:t>Обчислення виразу відбувається зліва направо</w:t>
-      </w:r>
-      <w:r>
-        <w:t>.</w:t>
+        <w:t>Обчислення виразу відбувається зліва направо.</w:t>
       </w:r>
     </w:p>
     <w:p>
@@ -1777,21 +2391,45 @@
     </w:p>
     <w:p>
       <w:r>
-        <w:t xml:space="preserve">Так як людині простіше сприймати інфіксну форму запису (оператор ставиться між операндами), потрібно вміти переводити </w:t>
+        <w:t xml:space="preserve">Так як людині простіше сприймати </w:t>
+      </w:r>
+      <w:proofErr w:type="spellStart"/>
+      <w:r>
+        <w:t>інфіксну</w:t>
+      </w:r>
+      <w:proofErr w:type="spellEnd"/>
+      <w:r>
+        <w:t xml:space="preserve"> форму запису (оператор ставиться між операндами), потрібно вміти переводити </w:t>
       </w:r>
       <w:r>
         <w:t xml:space="preserve">запис у такій формі до </w:t>
       </w:r>
       <w:r>
         <w:lastRenderedPageBreak/>
-        <w:t>вигляду зворотного польського запису. Алгоритм був вигаданий Едсгером Дейкстрою та вперше опублікований в 1961 р.</w:t>
-      </w:r>
-      <w:r>
-        <w:rPr>
-          <w:lang w:val="en-US"/>
-        </w:rPr>
+        <w:t xml:space="preserve">вигляду зворотного польського запису. Алгоритм був вигаданий </w:t>
+      </w:r>
+      <w:proofErr w:type="spellStart"/>
+      <w:r>
+        <w:t>Едсгером</w:t>
+      </w:r>
+      <w:proofErr w:type="spellEnd"/>
+      <w:r>
         <w:t xml:space="preserve"> </w:t>
       </w:r>
+      <w:proofErr w:type="spellStart"/>
+      <w:r>
+        <w:t>Дейкстрою</w:t>
+      </w:r>
+      <w:proofErr w:type="spellEnd"/>
+      <w:r>
+        <w:t xml:space="preserve"> та вперше опублікований в 1961 р.</w:t>
+      </w:r>
+      <w:r>
+        <w:rPr>
+          <w:lang w:val="en-US"/>
+        </w:rPr>
+        <w:t xml:space="preserve"> </w:t>
+      </w:r>
       <w:r>
         <w:t xml:space="preserve">Алгоритм базується на структурі даних </w:t>
       </w:r>
@@ -1803,8 +2441,21 @@
       </w:r>
     </w:p>
     <w:p>
-      <w:r>
-        <w:t>Алгорит Дейкстри:</w:t>
+      <w:proofErr w:type="spellStart"/>
+      <w:r>
+        <w:t>Алгорит</w:t>
+      </w:r>
+      <w:proofErr w:type="spellEnd"/>
+      <w:r>
+        <w:t xml:space="preserve"> </w:t>
+      </w:r>
+      <w:proofErr w:type="spellStart"/>
+      <w:r>
+        <w:t>Дейкстри</w:t>
+      </w:r>
+      <w:proofErr w:type="spellEnd"/>
+      <w:r>
+        <w:t>:</w:t>
       </w:r>
     </w:p>
     <w:p>
@@ -2024,7 +2675,56 @@
     </w:p>
     <w:p>
       <w:r>
-        <w:t>Для зручної роботи користувача створено графічний інтерфейс за допомогою бібліотек Tkinter та ttkbootstrap. Інтерфейс програми організований таким чином, щоб забезпечити швидкий доступ до основного функціоналу.</w:t>
+        <w:t>Графічний інтерфейс (</w:t>
+      </w:r>
+      <w:proofErr w:type="spellStart"/>
+      <w:r>
+        <w:t>Graphical</w:t>
+      </w:r>
+      <w:proofErr w:type="spellEnd"/>
+      <w:r>
+        <w:t xml:space="preserve"> </w:t>
+      </w:r>
+      <w:proofErr w:type="spellStart"/>
+      <w:r>
+        <w:t>User</w:t>
+      </w:r>
+      <w:proofErr w:type="spellEnd"/>
+      <w:r>
+        <w:t xml:space="preserve"> </w:t>
+      </w:r>
+      <w:proofErr w:type="spellStart"/>
+      <w:r>
+        <w:t>Interface</w:t>
+      </w:r>
+      <w:proofErr w:type="spellEnd"/>
+      <w:r>
+        <w:t>, GUI) — це форма взаємодії користувача із програмним забезпеченням за допомогою візуальних елементів,</w:t>
+      </w:r>
+      <w:r>
+        <w:t xml:space="preserve"> </w:t>
+      </w:r>
+      <w:r>
+        <w:t xml:space="preserve">які відображаються на екрані. Основною метою графічного інтерфейсу є забезпечення зручного, інтуїтивно зрозумілого способу керування програмами або пристроями. </w:t>
+      </w:r>
+      <w:r>
+        <w:t xml:space="preserve">Для зручної роботи користувача створено графічний інтерфейс за допомогою бібліотек </w:t>
+      </w:r>
+      <w:proofErr w:type="spellStart"/>
+      <w:r>
+        <w:t>Tkinter</w:t>
+      </w:r>
+      <w:proofErr w:type="spellEnd"/>
+      <w:r>
+        <w:t xml:space="preserve"> та </w:t>
+      </w:r>
+      <w:proofErr w:type="spellStart"/>
+      <w:r>
+        <w:t>ttkbootstrap</w:t>
+      </w:r>
+      <w:proofErr w:type="spellEnd"/>
+      <w:r>
+        <w:t>. Інтерфейс програми організований таким чином, щоб забезпечити швидкий доступ до основного функціоналу.</w:t>
       </w:r>
     </w:p>
     <w:p>
@@ -2114,6 +2814,7 @@
         </w:rPr>
       </w:pPr>
       <w:r>
+        <w:lastRenderedPageBreak/>
         <w:t>Налаштування меж і кроку.</w:t>
       </w:r>
     </w:p>
@@ -2168,7 +2869,6 @@
         </w:rPr>
       </w:pPr>
       <w:r>
-        <w:lastRenderedPageBreak/>
         <w:t>Крок табуляції</w:t>
       </w:r>
     </w:p>
@@ -2253,8 +2953,16 @@
         <w:rPr>
           <w:lang w:val="en-US"/>
         </w:rPr>
-        <w:t>.dat</w:t>
-      </w:r>
+        <w:t>.</w:t>
+      </w:r>
+      <w:proofErr w:type="spellStart"/>
+      <w:r>
+        <w:rPr>
+          <w:lang w:val="en-US"/>
+        </w:rPr>
+        <w:t>dat</w:t>
+      </w:r>
+      <w:proofErr w:type="spellEnd"/>
       <w:r>
         <w:t xml:space="preserve">, табуляцію значень </w:t>
       </w:r>
@@ -2354,6 +3062,110 @@
       </w:r>
     </w:p>
     <w:p>
+      <w:r>
+        <w:t>Стандартизація зовнішнього вигляду математичної функції — це процес приведення введених користувачем виразів до уніфікованої форми, яка є однорідною та легко оброблюваною програмою.</w:t>
+      </w:r>
+      <w:r>
+        <w:t xml:space="preserve"> Це перетворення має вирішальне значення для обробки введених даних користувача, які можуть містити варіації або невідповідності, наприклад відсутні оператори або нетрадиційний синтаксис. Застосовуючи системний підхід, програма інтерпретує функцію таким чином, що узгоджується з її внутрішньою логікою для подальших обчислень.</w:t>
+      </w:r>
+    </w:p>
+    <w:p>
+      <w:r>
+        <w:t>К</w:t>
+      </w:r>
+      <w:r>
+        <w:t xml:space="preserve">лас </w:t>
+      </w:r>
+      <w:proofErr w:type="spellStart"/>
+      <w:r>
+        <w:t>Function</w:t>
+      </w:r>
+      <w:proofErr w:type="spellEnd"/>
+      <w:r>
+        <w:t xml:space="preserve"> використовує метод під назвою __</w:t>
+      </w:r>
+      <w:proofErr w:type="spellStart"/>
+      <w:r>
+        <w:t>make_beautiful</w:t>
+      </w:r>
+      <w:proofErr w:type="spellEnd"/>
+      <w:r>
+        <w:t xml:space="preserve"> для вирішення цього завдання. Цей метод готує функцію для синтаксичного аналізу та оцінки шляхом усунення типових помилок у введених користувачами даних. Одним із ключових аспектів цього методу є його здатність обробляти неявні операції. Наприклад, користувач може ввести 2x замість явного написання 2*x. Процес стандартизації виявляє це та вставляє необхідний оператор множення.</w:t>
+      </w:r>
+    </w:p>
+    <w:p>
+      <w:r>
+        <w:t xml:space="preserve">Іншою особливістю є заміна математичних констант, таких як e та </w:t>
+      </w:r>
+      <w:proofErr w:type="spellStart"/>
+      <w:r>
+        <w:t>pi</w:t>
+      </w:r>
+      <w:proofErr w:type="spellEnd"/>
+      <w:r>
+        <w:t>, їхніми числовими еквівалентами. Цей крок гарантує, що функція готова до чисельного обчислення без додаткових пошуків. Наприклад, такий вхід, як 2pi, перетворюється на 2*3,141592653589793, що робить його миттєво обчислюваним.</w:t>
+      </w:r>
+    </w:p>
+    <w:p>
+      <w:r>
+        <w:t xml:space="preserve">Програма також обробляє </w:t>
+      </w:r>
+      <w:proofErr w:type="spellStart"/>
+      <w:r>
+        <w:t>унарні</w:t>
+      </w:r>
+      <w:proofErr w:type="spellEnd"/>
+      <w:r>
+        <w:t xml:space="preserve"> оператори, такі як </w:t>
+      </w:r>
+      <w:proofErr w:type="spellStart"/>
+      <w:r>
+        <w:t>унарний</w:t>
+      </w:r>
+      <w:proofErr w:type="spellEnd"/>
+      <w:r>
+        <w:t xml:space="preserve"> мінус</w:t>
+      </w:r>
+      <w:r>
+        <w:t xml:space="preserve">, гарантуючи, що вони правильно інтерпретуються в контексті дужок. Якщо користувач вводить -x + 2, програма </w:t>
+      </w:r>
+      <w:r>
+        <w:t>перетворює</w:t>
+      </w:r>
+      <w:r>
+        <w:t xml:space="preserve"> це на 0</w:t>
+      </w:r>
+      <w:r>
+        <w:t xml:space="preserve"> </w:t>
+      </w:r>
+      <w:r>
+        <w:t>-</w:t>
+      </w:r>
+      <w:r>
+        <w:t xml:space="preserve"> </w:t>
+      </w:r>
+      <w:r>
+        <w:t>x + 2, забезпечуючи належне розуміння віднімання.</w:t>
+      </w:r>
+    </w:p>
+    <w:p>
+      <w:r>
+        <w:t>Запобігання помилкам є значною перевагою стандартизації.</w:t>
+      </w:r>
+      <w:r>
+        <w:t xml:space="preserve"> </w:t>
+      </w:r>
+      <w:r>
+        <w:t>Цей процес не тільки підвищує точність обчислень, але й робить програму зручнішою для користувача завдяки прийняттю ширшого діапазону стилів введення.</w:t>
+      </w:r>
+      <w:r>
+        <w:t xml:space="preserve"> </w:t>
+      </w:r>
+      <w:r>
+        <w:t>Процес стандартизації готує функцію до наступних кроків, таких як аналіз та оцінка. Це гарантує, що функція відповідає правилам математичного синтаксису, залишаючись зрозумілою для програми. Цей крок важливий для підтримки цілісності обчислень і отримання значущих результатів.</w:t>
+      </w:r>
+    </w:p>
+    <w:p>
       <w:pPr>
         <w:pStyle w:val="Myhead2"/>
         <w:spacing w:line="360" w:lineRule="auto"/>
@@ -2364,11 +3176,374 @@
     </w:p>
     <w:p>
       <w:pPr>
+        <w:rPr>
+          <w:lang w:val="en-US"/>
+        </w:rPr>
+      </w:pPr>
+      <w:r>
+        <w:t xml:space="preserve">Обробка математичних операцій є основою функціональності програми, що дозволяє оцінювати визначені користувачем функції в заданих діапазонах </w:t>
+      </w:r>
+      <w:r>
+        <w:lastRenderedPageBreak/>
+        <w:t>вхідних даних. Реалізація використовує алгоритм, який перетворює функцію у формат, придатний для обчислення, а потім оцінює її для різних значень.</w:t>
+      </w:r>
+    </w:p>
+    <w:p>
+      <w:pPr>
+        <w:rPr>
+          <w:lang w:val="en-US"/>
+        </w:rPr>
+      </w:pPr>
+      <w:r>
+        <w:t>Для цього програма використовує зворотн</w:t>
+      </w:r>
+      <w:r>
+        <w:t>ій</w:t>
+      </w:r>
+      <w:r>
+        <w:t xml:space="preserve"> польськ</w:t>
+      </w:r>
+      <w:r>
+        <w:t>ий</w:t>
+      </w:r>
+      <w:r>
+        <w:t xml:space="preserve"> </w:t>
+      </w:r>
+      <w:r>
+        <w:t>запис</w:t>
+      </w:r>
+      <w:r>
+        <w:t xml:space="preserve"> (</w:t>
+      </w:r>
+      <w:r>
+        <w:t>ЗПЗ</w:t>
+      </w:r>
+      <w:r>
+        <w:t>). Цей формат спрощує обчислення, забезпечуючи природне керування пріоритетом операторів і асоціативністю.</w:t>
+      </w:r>
+    </w:p>
+    <w:p>
+      <w:pPr>
+        <w:rPr>
+          <w:lang w:val="en-US"/>
+        </w:rPr>
+      </w:pPr>
+      <w:r>
+        <w:t xml:space="preserve">Перетворення в </w:t>
+      </w:r>
+      <w:r>
+        <w:t>ЗПЗ</w:t>
+      </w:r>
+      <w:r>
+        <w:t xml:space="preserve"> обробляється методом __</w:t>
+      </w:r>
+      <w:proofErr w:type="spellStart"/>
+      <w:r>
+        <w:t>parce</w:t>
+      </w:r>
+      <w:proofErr w:type="spellEnd"/>
+      <w:r>
+        <w:t xml:space="preserve"> у класі </w:t>
+      </w:r>
+      <w:proofErr w:type="spellStart"/>
+      <w:r>
+        <w:t>Function</w:t>
+      </w:r>
+      <w:proofErr w:type="spellEnd"/>
+      <w:r>
+        <w:t xml:space="preserve">. Цей метод використовує підхід на основі стека для </w:t>
+      </w:r>
+      <w:r>
+        <w:t>аналізу</w:t>
+      </w:r>
+      <w:r>
+        <w:t xml:space="preserve"> функції. Під час обробки вхідних даних він розділяє оператори</w:t>
+      </w:r>
+      <w:r>
+        <w:t>, функції</w:t>
+      </w:r>
+      <w:r>
+        <w:t xml:space="preserve"> та операнди, гарантуючи, що структура функції відповідає правилам </w:t>
+      </w:r>
+      <w:r>
+        <w:t>ЗПЗ</w:t>
+      </w:r>
+      <w:r>
+        <w:t>.</w:t>
+      </w:r>
+    </w:p>
+    <w:p>
+      <w:pPr>
+        <w:rPr>
+          <w:lang w:val="en-US"/>
+        </w:rPr>
+      </w:pPr>
+      <w:r>
+        <w:t xml:space="preserve">Обчислення значення функції в точці виконується методом </w:t>
+      </w:r>
+      <w:r>
+        <w:rPr>
+          <w:lang w:val="en-US"/>
+        </w:rPr>
+        <w:t>__</w:t>
+      </w:r>
+      <w:proofErr w:type="spellStart"/>
+      <w:r>
+        <w:rPr>
+          <w:lang w:val="en-US"/>
+        </w:rPr>
+        <w:t>get_value</w:t>
+      </w:r>
+      <w:proofErr w:type="spellEnd"/>
+      <w:r>
+        <w:rPr>
+          <w:lang w:val="en-US"/>
+        </w:rPr>
+        <w:t xml:space="preserve"> </w:t>
+      </w:r>
+      <w:r>
+        <w:t xml:space="preserve">у класі </w:t>
+      </w:r>
+      <w:r>
+        <w:rPr>
+          <w:lang w:val="en-US"/>
+        </w:rPr>
+        <w:t xml:space="preserve">Function. </w:t>
+      </w:r>
+      <w:r>
+        <w:t>К</w:t>
+      </w:r>
+      <w:r>
+        <w:t>ож</w:t>
+      </w:r>
+      <w:r>
+        <w:t>ен</w:t>
+      </w:r>
+      <w:r>
+        <w:t xml:space="preserve"> операн</w:t>
+      </w:r>
+      <w:r>
+        <w:t>д</w:t>
+      </w:r>
+      <w:r>
+        <w:t xml:space="preserve"> поміщається в стек. Коли зустрічається оператор, операнди витягуються зі стеку, виконується операція, а результат повертається в стек. Цей процес триває, доки не буде обчислено весь вираз.</w:t>
+      </w:r>
+    </w:p>
+    <w:p>
+      <w:pPr>
+        <w:rPr>
+          <w:lang w:val="en-US"/>
+        </w:rPr>
+      </w:pPr>
+      <w:r>
+        <w:t xml:space="preserve">Програма підтримує широкий спектр математичних операцій, включаючи арифметичні, тригонометричні, логарифмічні та спеціальні функції. Кожна операція реалізована за модульним принципом, що дозволяє легко розширювати, якщо в майбутньому потрібно буде додати нові функції. Наприклад, функція </w:t>
+      </w:r>
+      <w:proofErr w:type="spellStart"/>
+      <w:r>
+        <w:t>sin</w:t>
+      </w:r>
+      <w:proofErr w:type="spellEnd"/>
+      <w:r>
+        <w:t xml:space="preserve"> обчислюється за допомогою вбудованої функції </w:t>
+      </w:r>
+      <w:proofErr w:type="spellStart"/>
+      <w:r>
+        <w:t>sin</w:t>
+      </w:r>
+      <w:proofErr w:type="spellEnd"/>
+      <w:r>
+        <w:t xml:space="preserve"> </w:t>
+      </w:r>
+      <w:proofErr w:type="spellStart"/>
+      <w:r>
+        <w:t>Python</w:t>
+      </w:r>
+      <w:proofErr w:type="spellEnd"/>
+      <w:r>
+        <w:t xml:space="preserve">, а логарифмічні функції обчислюються за допомогою </w:t>
+      </w:r>
+      <w:proofErr w:type="spellStart"/>
+      <w:r>
+        <w:t>log</w:t>
+      </w:r>
+      <w:proofErr w:type="spellEnd"/>
+      <w:r>
+        <w:t xml:space="preserve"> та його варіантів.</w:t>
+      </w:r>
+    </w:p>
+    <w:p>
+      <w:pPr>
+        <w:rPr>
+          <w:lang w:val="en-US"/>
+        </w:rPr>
+      </w:pPr>
+      <w:r>
+        <w:t>Обробка помилок є невід'ємною частиною обробки. Програма призначена для виявлення та звітування про такі проблеми</w:t>
+      </w:r>
+      <w:r>
+        <w:t>, як виклик математичної функції без достатньої кількості аргументів чи спроба виконання операції, без достатньої кількості операндів</w:t>
+      </w:r>
+      <w:r>
+        <w:t>. Надаючи змістовні повідомлення про помилки, програма гарантує, що користувачі можуть виправити свої введення та повторити спробу.</w:t>
+      </w:r>
+    </w:p>
+    <w:p>
+      <w:r>
+        <w:t xml:space="preserve">Цей надійний підхід до обробки математичних операцій дозволяє програмі ефективно обробляти складні вирази. Він перетворює дані користувача в точні результати, зберігаючи при цьому </w:t>
+      </w:r>
+      <w:r>
+        <w:t>п</w:t>
+      </w:r>
+      <w:r>
+        <w:t>родуктивн</w:t>
+      </w:r>
+      <w:r>
+        <w:t>і</w:t>
+      </w:r>
+      <w:r>
+        <w:t>ст</w:t>
+      </w:r>
+      <w:r>
+        <w:t>ь</w:t>
+      </w:r>
+      <w:r>
+        <w:t>.</w:t>
+      </w:r>
+    </w:p>
+    <w:p>
+      <w:pPr>
         <w:pStyle w:val="Myhead2"/>
         <w:spacing w:line="360" w:lineRule="auto"/>
       </w:pPr>
       <w:r>
         <w:t>Створення графічного інтерфейсу програми</w:t>
+      </w:r>
+    </w:p>
+    <w:p>
+      <w:pPr>
+        <w:rPr>
+          <w:lang w:val="en-US"/>
+        </w:rPr>
+      </w:pPr>
+      <w:r>
+        <w:t xml:space="preserve">Створений з використанням бібліотеки </w:t>
+      </w:r>
+      <w:proofErr w:type="spellStart"/>
+      <w:r>
+        <w:t>tkinter</w:t>
+      </w:r>
+      <w:proofErr w:type="spellEnd"/>
+      <w:r>
+        <w:t xml:space="preserve"> та її розширення </w:t>
+      </w:r>
+      <w:proofErr w:type="spellStart"/>
+      <w:r>
+        <w:t>ttkbootstrap</w:t>
+      </w:r>
+      <w:proofErr w:type="spellEnd"/>
+      <w:r>
+        <w:t>, інтерфейс поєднує функціональність з інтуїтивно зрозумілим дизайном, щоб зробити математичні обчислення доступними для користувачів.</w:t>
+      </w:r>
+    </w:p>
+    <w:p>
+      <w:pPr>
+        <w:rPr>
+          <w:lang w:val="en-US"/>
+        </w:rPr>
+      </w:pPr>
+      <w:r>
+        <w:t xml:space="preserve">Інтерфейс складається з секції введення, секції керування та секції відображення. У розділі введення користувачі можуть визначити функцію, яку потрібно побудувати,  вказати діапазон </w:t>
+      </w:r>
+      <w:r>
+        <w:t>та</w:t>
+      </w:r>
+      <w:r>
+        <w:t xml:space="preserve"> розмір кроку для обчислення. Значення за замовчуванням надаються для цих полів, щоб допомогти користувачам під час </w:t>
+      </w:r>
+      <w:r>
+        <w:lastRenderedPageBreak/>
+        <w:t xml:space="preserve">початкової взаємодії з програмою. Наприклад, стандартною функцією є </w:t>
+      </w:r>
+      <w:proofErr w:type="spellStart"/>
+      <w:r>
+        <w:t>sin</w:t>
+      </w:r>
+      <w:proofErr w:type="spellEnd"/>
+      <w:r>
+        <w:t>(x) із діапазоном від -10 до 10 і розміром кроку 0,1.</w:t>
+      </w:r>
+    </w:p>
+    <w:p>
+      <w:pPr>
+        <w:rPr>
+          <w:lang w:val="en-US"/>
+        </w:rPr>
+      </w:pPr>
+      <w:r>
+        <w:t>Розділ керування містить кнопки для виконання таких дій, як побудова графіка та збереження результатів. Кнопка побудови графіка запускає обчислення та візуалізацію графіка, а кнопка збереження дозволяє користувачам експортувати обчислені значення у файл. Кнопка збереження спочатку вимкнена та стає активною лише після успішного обчислення, гарантуючи, що користувачі не зможуть зберегти неповні або помилкові результати.</w:t>
+      </w:r>
+    </w:p>
+    <w:p>
+      <w:pPr>
+        <w:rPr>
+          <w:lang w:val="en-US"/>
+        </w:rPr>
+      </w:pPr>
+      <w:r>
+        <w:t xml:space="preserve">У розділі відображення відображається графік. Використовуючи бібліотеку </w:t>
+      </w:r>
+      <w:proofErr w:type="spellStart"/>
+      <w:r>
+        <w:t>matplotlib</w:t>
+      </w:r>
+      <w:proofErr w:type="spellEnd"/>
+      <w:r>
+        <w:t xml:space="preserve">, програма створює візуальне представлення функції в заданому діапазоні. Для наочності графік містить осі, лінії сітки та позначки. Користувачі можуть легко інтерпретувати графік і визначати ключові характеристики функції, такі як максимуми, мінімуми </w:t>
+      </w:r>
+      <w:r>
+        <w:t>чи</w:t>
+      </w:r>
+      <w:r>
+        <w:t xml:space="preserve"> точки перегину.</w:t>
+      </w:r>
+    </w:p>
+    <w:p>
+      <w:pPr>
+        <w:rPr>
+          <w:lang w:val="en-US"/>
+        </w:rPr>
+      </w:pPr>
+      <w:r>
+        <w:t>Інтерфейс розроблено для елегантної обробки помилок. Якщо користувач вводить недійсну функцію або діапазон, програма відображає повідомлення про помилку з поясненням проблеми. Цей цикл зворотного зв’язку гарантує, що користувачі можуть виправити свої введення та продовжити</w:t>
+      </w:r>
+      <w:r>
+        <w:t xml:space="preserve"> виконувати обчислення</w:t>
+      </w:r>
+      <w:r>
+        <w:t>.</w:t>
+      </w:r>
+    </w:p>
+    <w:p>
+      <w:pPr>
+        <w:rPr>
+          <w:lang w:val="en-US"/>
+        </w:rPr>
+      </w:pPr>
+      <w:r>
+        <w:t xml:space="preserve">Дизайн інтерфейсу зосереджений на зручності та естетичності. Використовуючи можливості створення тем у </w:t>
+      </w:r>
+      <w:proofErr w:type="spellStart"/>
+      <w:r>
+        <w:t>ttkbootstrap</w:t>
+      </w:r>
+      <w:proofErr w:type="spellEnd"/>
+      <w:r>
+        <w:t>, програма досягає сучасного вигляду та відчуття, що приваблює користувачів. Макет організований таким чином, щоб мінімізувати безлад і зробити навігацію інтуїтивно зрозумілою.</w:t>
+      </w:r>
+    </w:p>
+    <w:p>
+      <w:r>
+        <w:t>Графічний інтерфейс долає розрив між обчислювальним сервером і кінцевим користувачем. Він надає користувачам зручний спосіб визначати проблеми, обчислювати результати та візуалізувати результати, роблячи складні математичні обчислення доступними для кожного.</w:t>
       </w:r>
     </w:p>
     <w:p>
@@ -2389,16 +3564,12 @@
     <w:p>
       <w:pPr>
         <w:pStyle w:val="Myhead1"/>
-      </w:pPr>
-    </w:p>
-    <w:p>
-      <w:pPr>
-        <w:pStyle w:val="Myhead1"/>
-        <w:rPr>
-          <w:lang w:val="en-US"/>
-        </w:rPr>
-      </w:pPr>
-      <w:r>
+        <w:rPr>
+          <w:lang w:val="en-US"/>
+        </w:rPr>
+      </w:pPr>
+      <w:r>
+        <w:lastRenderedPageBreak/>
         <w:t>РОЗДІЛ 5 ТЕСТУВАННЯ ПРОГРАМИ</w:t>
       </w:r>
     </w:p>
@@ -2504,11 +3675,45 @@
           <w:lang w:val="en-US"/>
         </w:rPr>
       </w:pPr>
-      <w:r>
-        <w:rPr>
-          <w:lang w:val="en-US"/>
-        </w:rPr>
-        <w:t>https://docs.python.org/3/</w:t>
+      <w:proofErr w:type="spellStart"/>
+      <w:r>
+        <w:t>Python</w:t>
+      </w:r>
+      <w:proofErr w:type="spellEnd"/>
+      <w:r>
+        <w:t xml:space="preserve"> 3.13.0 </w:t>
+      </w:r>
+      <w:proofErr w:type="spellStart"/>
+      <w:r>
+        <w:t>documentation</w:t>
+      </w:r>
+      <w:proofErr w:type="spellEnd"/>
+      <w:r>
+        <w:t xml:space="preserve"> [Електронний ресурс] // </w:t>
+      </w:r>
+      <w:proofErr w:type="spellStart"/>
+      <w:r>
+        <w:t>Python</w:t>
+      </w:r>
+      <w:proofErr w:type="spellEnd"/>
+      <w:r>
+        <w:t xml:space="preserve"> </w:t>
+      </w:r>
+      <w:proofErr w:type="spellStart"/>
+      <w:r>
+        <w:t>Software</w:t>
+      </w:r>
+      <w:proofErr w:type="spellEnd"/>
+      <w:r>
+        <w:t xml:space="preserve"> </w:t>
+      </w:r>
+      <w:proofErr w:type="spellStart"/>
+      <w:r>
+        <w:t>Foundation</w:t>
+      </w:r>
+      <w:proofErr w:type="spellEnd"/>
+      <w:r>
+        <w:t>. – 2024. – Режим доступу до ресурсу: https://docs.python.org/3/.</w:t>
       </w:r>
     </w:p>
     <w:p>
@@ -2522,17 +3727,17 @@
           <w:lang w:val="en-US"/>
         </w:rPr>
       </w:pPr>
-      <w:hyperlink r:id="rId9" w:history="1">
-        <w:r>
-          <w:rPr>
-            <w:rStyle w:val="Hyperlink"/>
-            <w:rFonts w:cs="Times New Roman"/>
-            <w:szCs w:val="28"/>
-            <w:lang w:val="en-US"/>
-          </w:rPr>
-          <w:t>https://drukarnia.com.ua/articles/movi-programuvannya-dlya-vebrozrobki-ta-suputni-tekhnologiyi-wzeAr</w:t>
-        </w:r>
-      </w:hyperlink>
+      <w:r>
+        <w:t xml:space="preserve">Мови програмування для </w:t>
+      </w:r>
+      <w:proofErr w:type="spellStart"/>
+      <w:r>
+        <w:t>веброзробки</w:t>
+      </w:r>
+      <w:proofErr w:type="spellEnd"/>
+      <w:r>
+        <w:t xml:space="preserve"> та супутні технології [Електронний ресурс] // Друкарня. – 2024. – Режим доступу до ресурсу: https://drukarnia.com.ua/articles/movi-programuvannya-dlya-vebrozrobki-ta-suputni-tekhnologiyi-wzeAr.</w:t>
+      </w:r>
     </w:p>
     <w:p>
       <w:pPr>
@@ -2545,17 +3750,84 @@
           <w:lang w:val="en-US"/>
         </w:rPr>
       </w:pPr>
-      <w:hyperlink r:id="rId10" w:history="1">
-        <w:r>
-          <w:rPr>
-            <w:rStyle w:val="Hyperlink"/>
-            <w:rFonts w:cs="Times New Roman"/>
-            <w:szCs w:val="28"/>
-            <w:lang w:val="en-US"/>
-          </w:rPr>
-          <w:t>https://docs.python.org/uk/3/library/tkinter.html</w:t>
-        </w:r>
-      </w:hyperlink>
+      <w:r>
+        <w:rPr>
+          <w:lang w:val="en-US"/>
+        </w:rPr>
+        <w:t>T</w:t>
+      </w:r>
+      <w:proofErr w:type="spellStart"/>
+      <w:r>
+        <w:t>kinter</w:t>
+      </w:r>
+      <w:proofErr w:type="spellEnd"/>
+      <w:r>
+        <w:t xml:space="preserve"> — </w:t>
+      </w:r>
+      <w:proofErr w:type="spellStart"/>
+      <w:r>
+        <w:t>Python</w:t>
+      </w:r>
+      <w:proofErr w:type="spellEnd"/>
+      <w:r>
+        <w:t xml:space="preserve"> </w:t>
+      </w:r>
+      <w:proofErr w:type="spellStart"/>
+      <w:r>
+        <w:t>interface</w:t>
+      </w:r>
+      <w:proofErr w:type="spellEnd"/>
+      <w:r>
+        <w:t xml:space="preserve"> </w:t>
+      </w:r>
+      <w:proofErr w:type="spellStart"/>
+      <w:r>
+        <w:t>to</w:t>
+      </w:r>
+      <w:proofErr w:type="spellEnd"/>
+      <w:r>
+        <w:t xml:space="preserve"> </w:t>
+      </w:r>
+      <w:proofErr w:type="spellStart"/>
+      <w:r>
+        <w:t>Tcl</w:t>
+      </w:r>
+      <w:proofErr w:type="spellEnd"/>
+      <w:r>
+        <w:t>/</w:t>
+      </w:r>
+      <w:proofErr w:type="spellStart"/>
+      <w:r>
+        <w:t>Tk</w:t>
+      </w:r>
+      <w:proofErr w:type="spellEnd"/>
+      <w:r>
+        <w:t xml:space="preserve"> [Електронний ресурс] // </w:t>
+      </w:r>
+      <w:proofErr w:type="spellStart"/>
+      <w:r>
+        <w:t>Python</w:t>
+      </w:r>
+      <w:proofErr w:type="spellEnd"/>
+      <w:r>
+        <w:t xml:space="preserve"> </w:t>
+      </w:r>
+      <w:proofErr w:type="spellStart"/>
+      <w:r>
+        <w:t>Software</w:t>
+      </w:r>
+      <w:proofErr w:type="spellEnd"/>
+      <w:r>
+        <w:t xml:space="preserve"> </w:t>
+      </w:r>
+      <w:proofErr w:type="spellStart"/>
+      <w:r>
+        <w:t>Foundation</w:t>
+      </w:r>
+      <w:proofErr w:type="spellEnd"/>
+      <w:r>
+        <w:t xml:space="preserve"> – Режим доступу до ресурсу: https://docs.python.org/uk/3/library/tkinter.html.</w:t>
+      </w:r>
     </w:p>
     <w:p>
       <w:pPr>
@@ -2568,17 +3840,22 @@
           <w:lang w:val="en-US"/>
         </w:rPr>
       </w:pPr>
-      <w:hyperlink r:id="rId11" w:history="1">
-        <w:r>
-          <w:rPr>
-            <w:rStyle w:val="Hyperlink"/>
-            <w:rFonts w:cs="Times New Roman"/>
-            <w:szCs w:val="28"/>
-            <w:lang w:val="en-US"/>
-          </w:rPr>
-          <w:t>https://ttkbootstrap.readthedocs.io/en/latest/api/</w:t>
-        </w:r>
-      </w:hyperlink>
+      <w:proofErr w:type="spellStart"/>
+      <w:r>
+        <w:t>ttkbootstrap</w:t>
+      </w:r>
+      <w:proofErr w:type="spellEnd"/>
+      <w:r>
+        <w:t xml:space="preserve"> [Електронний ресурс] // </w:t>
+      </w:r>
+      <w:proofErr w:type="spellStart"/>
+      <w:r>
+        <w:t>github</w:t>
+      </w:r>
+      <w:proofErr w:type="spellEnd"/>
+      <w:r>
+        <w:t>. – 22. – Режим доступу до ресурсу: https://github.com/israel-dryer/ttkbootstrap?tab=readme-ov-file.</w:t>
+      </w:r>
     </w:p>
     <w:p>
       <w:pPr>
@@ -2591,17 +3868,22 @@
           <w:lang w:val="en-US"/>
         </w:rPr>
       </w:pPr>
-      <w:hyperlink r:id="rId12" w:history="1">
-        <w:r>
-          <w:rPr>
-            <w:rStyle w:val="Hyperlink"/>
-            <w:rFonts w:cs="Times New Roman"/>
-            <w:szCs w:val="28"/>
-            <w:lang w:val="en-US"/>
-          </w:rPr>
-          <w:t>https://matplotlib.org/stable/tutorials/index.html</w:t>
-        </w:r>
-      </w:hyperlink>
+      <w:proofErr w:type="spellStart"/>
+      <w:r>
+        <w:t>matplotlib</w:t>
+      </w:r>
+      <w:proofErr w:type="spellEnd"/>
+      <w:r>
+        <w:t xml:space="preserve"> [Електронний ресурс] // </w:t>
+      </w:r>
+      <w:proofErr w:type="spellStart"/>
+      <w:r>
+        <w:t>github</w:t>
+      </w:r>
+      <w:proofErr w:type="spellEnd"/>
+      <w:r>
+        <w:t>. – 2024. – Режим доступу до ресурсу: https://github.com/matplotlib/matplotlib.</w:t>
+      </w:r>
     </w:p>
     <w:p>
       <w:pPr>
@@ -2614,18 +3896,21 @@
           <w:lang w:val="en-US"/>
         </w:rPr>
       </w:pPr>
-      <w:r>
-        <w:t>Складанюк, Максим (2020). </w:t>
-      </w:r>
-      <w:r>
-        <w:rPr>
-          <w:i/>
-          <w:iCs/>
-        </w:rPr>
-        <w:t>Арифметичний калькулятор</w:t>
-      </w:r>
-      <w:r>
-        <w:t> (Курсова робота) (укр.). Бердичів, Україна.</w:t>
+      <w:proofErr w:type="spellStart"/>
+      <w:r>
+        <w:t>Складнюк</w:t>
+      </w:r>
+      <w:proofErr w:type="spellEnd"/>
+      <w:r>
+        <w:t xml:space="preserve"> М. Арифметичний калькулятор (Курсова робота) / </w:t>
+      </w:r>
+      <w:proofErr w:type="spellStart"/>
+      <w:r>
+        <w:t>Складнюк</w:t>
+      </w:r>
+      <w:proofErr w:type="spellEnd"/>
+      <w:r>
+        <w:t xml:space="preserve"> Максим – Бердичів, 2020.</w:t>
       </w:r>
     </w:p>
     <w:p>
@@ -2639,20 +3924,77 @@
           <w:lang w:val="en-US"/>
         </w:rPr>
       </w:pPr>
-      <w:r>
-        <w:rPr>
-          <w:i/>
-          <w:iCs/>
-        </w:rPr>
-        <w:t>Stichting Mathematisch Centrum</w:t>
-      </w:r>
-      <w:r>
-        <w:rPr>
-          <w:i/>
-          <w:iCs/>
-          <w:lang w:val="en-US"/>
-        </w:rPr>
-        <w:t>, Dr. E. W. Dijkstra</w:t>
+      <w:proofErr w:type="spellStart"/>
+      <w:r>
+        <w:t>Дейкстра</w:t>
+      </w:r>
+      <w:proofErr w:type="spellEnd"/>
+      <w:r>
+        <w:t xml:space="preserve"> Е. В. </w:t>
+      </w:r>
+      <w:proofErr w:type="spellStart"/>
+      <w:r>
+        <w:t>Stichting</w:t>
+      </w:r>
+      <w:proofErr w:type="spellEnd"/>
+      <w:r>
+        <w:t xml:space="preserve"> </w:t>
+      </w:r>
+      <w:proofErr w:type="spellStart"/>
+      <w:r>
+        <w:t>Mathematisch</w:t>
+      </w:r>
+      <w:proofErr w:type="spellEnd"/>
+      <w:r>
+        <w:t xml:space="preserve"> </w:t>
+      </w:r>
+      <w:proofErr w:type="spellStart"/>
+      <w:r>
+        <w:t>Centrum</w:t>
+      </w:r>
+      <w:proofErr w:type="spellEnd"/>
+      <w:r>
+        <w:t xml:space="preserve"> : </w:t>
+      </w:r>
+      <w:proofErr w:type="spellStart"/>
+      <w:r>
+        <w:t>дис</w:t>
+      </w:r>
+      <w:proofErr w:type="spellEnd"/>
+      <w:r>
+        <w:t xml:space="preserve">. </w:t>
+      </w:r>
+      <w:proofErr w:type="spellStart"/>
+      <w:r>
+        <w:t>докт</w:t>
+      </w:r>
+      <w:proofErr w:type="spellEnd"/>
+      <w:r>
+        <w:t xml:space="preserve">. / </w:t>
+      </w:r>
+      <w:proofErr w:type="spellStart"/>
+      <w:r>
+        <w:t>Дейкстра</w:t>
+      </w:r>
+      <w:proofErr w:type="spellEnd"/>
+      <w:r>
+        <w:t xml:space="preserve"> </w:t>
+      </w:r>
+      <w:proofErr w:type="spellStart"/>
+      <w:r>
+        <w:t>Едсгер</w:t>
+      </w:r>
+      <w:proofErr w:type="spellEnd"/>
+      <w:r>
+        <w:t xml:space="preserve"> </w:t>
+      </w:r>
+      <w:proofErr w:type="spellStart"/>
+      <w:r>
+        <w:t>Вібе</w:t>
+      </w:r>
+      <w:proofErr w:type="spellEnd"/>
+      <w:r>
+        <w:t xml:space="preserve"> – Амстердам, 1961. – 34 с.</w:t>
       </w:r>
     </w:p>
     <w:sectPr>
@@ -8161,6 +9503,39 @@
       <w:ind w:left="560"/>
     </w:pPr>
   </w:style>
+  <w:style w:type="paragraph" w:styleId="NormalWeb">
+    <w:name w:val="Normal (Web)"/>
+    <w:basedOn w:val="Normal"/>
+    <w:uiPriority w:val="99"/>
+    <w:semiHidden/>
+    <w:unhideWhenUsed/>
+    <w:rsid w:val="00793027"/>
+    <w:pPr>
+      <w:spacing w:before="100" w:beforeAutospacing="1" w:after="100" w:afterAutospacing="1" w:line="240" w:lineRule="auto"/>
+      <w:ind w:firstLine="0"/>
+      <w:jc w:val="left"/>
+    </w:pPr>
+    <w:rPr>
+      <w:rFonts w:eastAsia="Times New Roman" w:cs="Times New Roman"/>
+      <w:kern w:val="0"/>
+      <w:sz w:val="24"/>
+      <w:lang w:eastAsia="uk-UA"/>
+      <w14:ligatures w14:val="none"/>
+    </w:rPr>
+  </w:style>
+  <w:style w:type="character" w:styleId="HTMLCode">
+    <w:name w:val="HTML Code"/>
+    <w:basedOn w:val="DefaultParagraphFont"/>
+    <w:uiPriority w:val="99"/>
+    <w:semiHidden/>
+    <w:unhideWhenUsed/>
+    <w:rsid w:val="00793027"/>
+    <w:rPr>
+      <w:rFonts w:ascii="Courier New" w:eastAsia="Times New Roman" w:hAnsi="Courier New" w:cs="Courier New"/>
+      <w:sz w:val="20"/>
+      <w:szCs w:val="20"/>
+    </w:rPr>
+  </w:style>
 </w:styles>
 </file>
 

</xml_diff>